<commit_message>
[DL-10] - 1-3 reports updated
</commit_message>
<xml_diff>
--- a/1/Work.docx
+++ b/1/Work.docx
@@ -1095,16 +1095,7 @@
           <w:sz w:val="28"/>
           <w:szCs w:val="28"/>
         </w:rPr>
-        <w:t xml:space="preserve">tar.gz (маленький </w:t>
-      </w:r>
-      <w:bookmarkStart w:id="1" w:name="_GoBack"/>
-      <w:bookmarkEnd w:id="1"/>
-      <w:r>
-        <w:rPr>
-          <w:sz w:val="28"/>
-          <w:szCs w:val="28"/>
-        </w:rPr>
-        <w:t>набор данных).</w:t>
+        <w:t>tar.gz (маленький набор данных).</w:t>
       </w:r>
     </w:p>
     <w:p>
@@ -3212,6 +3203,7 @@
           <w:rFonts w:ascii="Consolas" w:hAnsi="Consolas"/>
           <w:sz w:val="18"/>
           <w:szCs w:val="18"/>
+          <w:lang w:val="en-US"/>
         </w:rPr>
       </w:pPr>
       <w:r>
@@ -3240,9 +3232,11 @@
           <w:rFonts w:ascii="Consolas" w:hAnsi="Consolas"/>
           <w:sz w:val="18"/>
           <w:szCs w:val="18"/>
+          <w:lang w:val="en-US"/>
         </w:rPr>
         <w:t xml:space="preserve"> </w:t>
       </w:r>
+      <w:proofErr w:type="spellStart"/>
       <w:r>
         <w:rPr>
           <w:rFonts w:ascii="Consolas" w:hAnsi="Consolas"/>
@@ -3257,6 +3251,7 @@
           <w:rFonts w:ascii="Consolas" w:hAnsi="Consolas"/>
           <w:sz w:val="18"/>
           <w:szCs w:val="18"/>
+          <w:lang w:val="en-US"/>
         </w:rPr>
         <w:t>_</w:t>
       </w:r>
@@ -3269,14 +3264,17 @@
         </w:rPr>
         <w:t>dataset</w:t>
       </w:r>
-      <w:r>
-        <w:rPr>
-          <w:rFonts w:ascii="Consolas" w:hAnsi="Consolas"/>
-          <w:sz w:val="18"/>
-          <w:szCs w:val="18"/>
+      <w:proofErr w:type="spellEnd"/>
+      <w:r>
+        <w:rPr>
+          <w:rFonts w:ascii="Consolas" w:hAnsi="Consolas"/>
+          <w:sz w:val="18"/>
+          <w:szCs w:val="18"/>
+          <w:lang w:val="en-US"/>
         </w:rPr>
         <w:t>(</w:t>
       </w:r>
+      <w:proofErr w:type="spellStart"/>
       <w:r>
         <w:rPr>
           <w:rFonts w:ascii="Consolas" w:hAnsi="Consolas"/>
@@ -3291,6 +3289,7 @@
           <w:rFonts w:ascii="Consolas" w:hAnsi="Consolas"/>
           <w:sz w:val="18"/>
           <w:szCs w:val="18"/>
+          <w:lang w:val="en-US"/>
         </w:rPr>
         <w:t>_</w:t>
       </w:r>
@@ -3303,11 +3302,13 @@
         </w:rPr>
         <w:t>path</w:t>
       </w:r>
-      <w:r>
-        <w:rPr>
-          <w:rFonts w:ascii="Consolas" w:hAnsi="Consolas"/>
-          <w:sz w:val="18"/>
-          <w:szCs w:val="18"/>
+      <w:proofErr w:type="spellEnd"/>
+      <w:r>
+        <w:rPr>
+          <w:rFonts w:ascii="Consolas" w:hAnsi="Consolas"/>
+          <w:sz w:val="18"/>
+          <w:szCs w:val="18"/>
+          <w:lang w:val="en-US"/>
         </w:rPr>
         <w:t>):</w:t>
       </w:r>
@@ -3329,6 +3330,7 @@
           <w:rFonts w:ascii="Consolas" w:hAnsi="Consolas"/>
           <w:sz w:val="18"/>
           <w:szCs w:val="18"/>
+          <w:lang w:val="en-US"/>
         </w:rPr>
         <w:t xml:space="preserve">    </w:t>
       </w:r>
@@ -7197,7 +7199,27 @@
           <w:szCs w:val="18"/>
           <w:lang w:val="en-US" w:eastAsia="ru-RU"/>
         </w:rPr>
-        <w:t>X_train, y_train, X_test, y_test = load()</w:t>
+        <w:t xml:space="preserve">X_train, y_train, </w:t>
+      </w:r>
+      <w:r>
+        <w:rPr>
+          <w:rFonts w:ascii="Consolas" w:hAnsi="Consolas"/>
+          <w:noProof/>
+          <w:sz w:val="18"/>
+          <w:szCs w:val="18"/>
+          <w:lang w:val="en-US" w:eastAsia="ru-RU"/>
+        </w:rPr>
+        <w:t xml:space="preserve">X_val, y_val, </w:t>
+      </w:r>
+      <w:r>
+        <w:rPr>
+          <w:rFonts w:ascii="Consolas" w:hAnsi="Consolas"/>
+          <w:noProof/>
+          <w:sz w:val="18"/>
+          <w:szCs w:val="18"/>
+          <w:lang w:val="en-US" w:eastAsia="ru-RU"/>
+        </w:rPr>
+        <w:t>X_test, y_test = load()</w:t>
       </w:r>
     </w:p>
     <w:p>
@@ -15339,15 +15361,26 @@
         </w:rPr>
         <w:t xml:space="preserve"> </w:t>
       </w:r>
-      <w:proofErr w:type="spellStart"/>
-      <w:r>
-        <w:rPr>
-          <w:rFonts w:ascii="Consolas" w:hAnsi="Consolas"/>
-          <w:sz w:val="18"/>
-          <w:szCs w:val="18"/>
-          <w:lang w:val="en-US"/>
-        </w:rPr>
-        <w:t>load_not_mnist</w:t>
+      <w:bookmarkStart w:id="1" w:name="_GoBack"/>
+      <w:proofErr w:type="spellStart"/>
+      <w:r>
+        <w:rPr>
+          <w:rFonts w:ascii="Consolas" w:hAnsi="Consolas"/>
+          <w:sz w:val="18"/>
+          <w:szCs w:val="18"/>
+          <w:lang w:val="en-US"/>
+        </w:rPr>
+        <w:t>load_not_mn</w:t>
+      </w:r>
+      <w:bookmarkEnd w:id="1"/>
+      <w:r>
+        <w:rPr>
+          <w:rFonts w:ascii="Consolas" w:hAnsi="Consolas"/>
+          <w:sz w:val="18"/>
+          <w:szCs w:val="18"/>
+          <w:lang w:val="en-US"/>
+        </w:rPr>
+        <w:t>ist</w:t>
       </w:r>
       <w:proofErr w:type="spellEnd"/>
       <w:r>
@@ -15427,6 +15460,46 @@
           <w:lang w:val="en-US"/>
         </w:rPr>
         <w:t>y_train</w:t>
+      </w:r>
+      <w:proofErr w:type="spellEnd"/>
+      <w:r>
+        <w:rPr>
+          <w:rFonts w:ascii="Consolas" w:hAnsi="Consolas"/>
+          <w:sz w:val="18"/>
+          <w:szCs w:val="18"/>
+          <w:lang w:val="en-US"/>
+        </w:rPr>
+        <w:t xml:space="preserve">, </w:t>
+      </w:r>
+      <w:proofErr w:type="spellStart"/>
+      <w:r>
+        <w:rPr>
+          <w:rFonts w:ascii="Consolas" w:hAnsi="Consolas"/>
+          <w:sz w:val="18"/>
+          <w:szCs w:val="18"/>
+          <w:lang w:val="en-US"/>
+        </w:rPr>
+        <w:t>X_val</w:t>
+      </w:r>
+      <w:proofErr w:type="spellEnd"/>
+      <w:r>
+        <w:rPr>
+          <w:rFonts w:ascii="Consolas" w:hAnsi="Consolas"/>
+          <w:sz w:val="18"/>
+          <w:szCs w:val="18"/>
+          <w:lang w:val="en-US"/>
+        </w:rPr>
+        <w:t xml:space="preserve">, </w:t>
+      </w:r>
+      <w:proofErr w:type="spellStart"/>
+      <w:r>
+        <w:rPr>
+          <w:rFonts w:ascii="Consolas" w:hAnsi="Consolas"/>
+          <w:sz w:val="18"/>
+          <w:szCs w:val="18"/>
+          <w:lang w:val="en-US"/>
+        </w:rPr>
+        <w:t>y_val</w:t>
       </w:r>
       <w:proofErr w:type="spellEnd"/>
       <w:r>
@@ -19605,7 +19678,7 @@
 </file>
 
 <file path=customXml/itemProps1.xml><?xml version="1.0" encoding="utf-8"?>
-<ds:datastoreItem xmlns:ds="http://schemas.openxmlformats.org/officeDocument/2006/customXml" ds:itemID="{62597E99-E633-46E3-B192-2E4E4802CD52}">
+<ds:datastoreItem xmlns:ds="http://schemas.openxmlformats.org/officeDocument/2006/customXml" ds:itemID="{043A1090-8776-4C75-9DA8-2A2E1B0C973C}">
   <ds:schemaRefs>
     <ds:schemaRef ds:uri="http://schemas.openxmlformats.org/officeDocument/2006/bibliography"/>
   </ds:schemaRefs>

</xml_diff>